<commit_message>
Moved docs in a dedicated folder
</commit_message>
<xml_diff>
--- a/Docs/ECG Preprocessing.docx
+++ b/Docs/ECG Preprocessing.docx
@@ -5,18 +5,49 @@
     <w:p>
       <w:pPr>
         <w:pStyle w:val="Heading1"/>
-      </w:pPr>
-      <w:r>
-        <w:t>ECG Preproessing Strategies</w:t>
+        <w:jc w:val="both"/>
+        <w:rPr>
+          <w:lang w:val="en-GB"/>
+        </w:rPr>
+      </w:pPr>
+      <w:r>
+        <w:rPr>
+          <w:lang w:val="en-GB"/>
+        </w:rPr>
+        <w:t xml:space="preserve">ECG </w:t>
+      </w:r>
+      <w:proofErr w:type="spellStart"/>
+      <w:r>
+        <w:rPr>
+          <w:lang w:val="en-GB"/>
+        </w:rPr>
+        <w:t>Preproessing</w:t>
+      </w:r>
+      <w:proofErr w:type="spellEnd"/>
+      <w:r>
+        <w:rPr>
+          <w:lang w:val="en-GB"/>
+        </w:rPr>
+        <w:t xml:space="preserve"> Strategies</w:t>
       </w:r>
     </w:p>
     <w:p>
-      <w:r>
+      <w:pPr>
+        <w:jc w:val="both"/>
+        <w:rPr>
+          <w:lang w:val="en-GB"/>
+        </w:rPr>
+      </w:pPr>
+      <w:r>
+        <w:rPr>
+          <w:lang w:val="en-GB"/>
+        </w:rPr>
         <w:t>Sequential acquisition of ECG leads, where leads are recorded one after another (e.g., 5 seconds per group of 6 leads), introduces temporal misalignment that requires specific handling before feeding into neural networks. Common preprocessing strategies include baseline wander removal, noise filtering (e.g., using bandpass filters or wavelet transforms), and normalization to standardize amplitudes across leads.</w:t>
       </w:r>
       <w:r>
         <w:rPr>
           <w:rFonts w:ascii="Arial" w:hAnsi="Arial" w:cs="Arial"/>
+          <w:lang w:val="en-GB"/>
         </w:rPr>
         <w:t>​</w:t>
       </w:r>
@@ -24,48 +55,1861 @@
     <w:p>
       <w:pPr>
         <w:pStyle w:val="Heading2"/>
-      </w:pPr>
-      <w:r>
+        <w:jc w:val="both"/>
+        <w:rPr>
+          <w:lang w:val="en-GB"/>
+        </w:rPr>
+      </w:pPr>
+      <w:r>
+        <w:rPr>
+          <w:lang w:val="en-GB"/>
+        </w:rPr>
         <w:t>Handling Sequential Leads</w:t>
       </w:r>
     </w:p>
     <w:p>
-      <w:r>
-        <w:t>Techniques for sequential multi-lead ECG often use multi-branch architectures, processing limb leads (I, II, III, aVR, aVL, aVF) and precordial leads (V1-V6) in separate branches to capture group-specific patterns before fusion via concatenation, attention, or averaging. This aligns well with your 6+6 lead setup, allowing networks to learn despite the 5-second shift; dynamic time warping or signal alignment can further mitigate misalignment if needed. Literature like MLBF-Net proposes lead-specific branches with CNN-BiGRU and attention for fusion, improving arrhythmia detection on 12-lead data.</w:t>
-      </w:r>
-      <w:r>
+      <w:pPr>
+        <w:jc w:val="both"/>
         <w:rPr>
           <w:rFonts w:ascii="Arial" w:hAnsi="Arial" w:cs="Arial"/>
+          <w:lang w:val="en-GB"/>
+        </w:rPr>
+      </w:pPr>
+      <w:r>
+        <w:rPr>
+          <w:lang w:val="en-GB"/>
+        </w:rPr>
+        <w:t xml:space="preserve">Techniques for sequential multi-lead ECG often use multi-branch architectures, processing limb leads (I, II, III, </w:t>
+      </w:r>
+      <w:proofErr w:type="spellStart"/>
+      <w:r>
+        <w:rPr>
+          <w:lang w:val="en-GB"/>
+        </w:rPr>
+        <w:t>aVR</w:t>
+      </w:r>
+      <w:proofErr w:type="spellEnd"/>
+      <w:r>
+        <w:rPr>
+          <w:lang w:val="en-GB"/>
+        </w:rPr>
+        <w:t xml:space="preserve">, </w:t>
+      </w:r>
+      <w:proofErr w:type="spellStart"/>
+      <w:r>
+        <w:rPr>
+          <w:lang w:val="en-GB"/>
+        </w:rPr>
+        <w:t>aVL</w:t>
+      </w:r>
+      <w:proofErr w:type="spellEnd"/>
+      <w:r>
+        <w:rPr>
+          <w:lang w:val="en-GB"/>
+        </w:rPr>
+        <w:t xml:space="preserve">, </w:t>
+      </w:r>
+      <w:proofErr w:type="spellStart"/>
+      <w:r>
+        <w:rPr>
+          <w:lang w:val="en-GB"/>
+        </w:rPr>
+        <w:t>aVF</w:t>
+      </w:r>
+      <w:proofErr w:type="spellEnd"/>
+      <w:r>
+        <w:rPr>
+          <w:lang w:val="en-GB"/>
+        </w:rPr>
+        <w:t>) and precordial leads (V1-V6) in separate branches to capture group-specific patterns before fusion via concatenation, attention, or averaging. This aligns well with your 6+6 lead setup, allowing networks to learn despite the 5-second shift; dynamic time warping or signal alignment can further mitigate misalignment if needed. Literature like MLBF-Net proposes lead-specific branches with CNN-</w:t>
+      </w:r>
+      <w:proofErr w:type="spellStart"/>
+      <w:r>
+        <w:rPr>
+          <w:lang w:val="en-GB"/>
+        </w:rPr>
+        <w:t>BiGRU</w:t>
+      </w:r>
+      <w:proofErr w:type="spellEnd"/>
+      <w:r>
+        <w:rPr>
+          <w:lang w:val="en-GB"/>
+        </w:rPr>
+        <w:t xml:space="preserve"> and attention for fusion, improving arrhythmia detection on 12-lead data.</w:t>
+      </w:r>
+      <w:r>
+        <w:rPr>
+          <w:rFonts w:ascii="Arial" w:hAnsi="Arial" w:cs="Arial"/>
+          <w:lang w:val="en-GB"/>
         </w:rPr>
         <w:t>​</w:t>
       </w:r>
     </w:p>
     <w:p>
       <w:pPr>
-        <w:pStyle w:val="Heading2"/>
-      </w:pPr>
-      <w:r>
-        <w:t>Preprocessing Strategies</w:t>
+        <w:jc w:val="both"/>
+        <w:rPr>
+          <w:lang w:val="en-GB"/>
+        </w:rPr>
+      </w:pPr>
+      <w:r>
+        <w:rPr>
+          <w:lang w:val="en-GB"/>
+        </w:rPr>
+        <w:t xml:space="preserve">For leads split into </w:t>
+      </w:r>
+      <w:r>
+        <w:rPr>
+          <w:lang w:val="en-GB"/>
+        </w:rPr>
+        <w:t>limbs</w:t>
+      </w:r>
+      <w:r>
+        <w:rPr>
+          <w:lang w:val="en-GB"/>
+        </w:rPr>
+        <w:t> </w:t>
+      </w:r>
+      <m:oMath>
+        <m:sSub>
+          <m:sSubPr>
+            <m:ctrlPr>
+              <w:rPr>
+                <w:rFonts w:ascii="Cambria Math" w:hAnsi="Cambria Math"/>
+              </w:rPr>
+            </m:ctrlPr>
+          </m:sSubPr>
+          <m:e>
+            <m:r>
+              <m:rPr>
+                <m:sty m:val="b"/>
+              </m:rPr>
+              <w:rPr>
+                <w:rFonts w:ascii="Cambria Math" w:hAnsi="Cambria Math"/>
+              </w:rPr>
+              <m:t>X</m:t>
+            </m:r>
+          </m:e>
+          <m:sub>
+            <m:r>
+              <w:rPr>
+                <w:rFonts w:ascii="Cambria Math" w:hAnsi="Cambria Math"/>
+              </w:rPr>
+              <m:t>L</m:t>
+            </m:r>
+          </m:sub>
+        </m:sSub>
+        <m:r>
+          <w:rPr>
+            <w:rFonts w:ascii="Cambria Math" w:hAnsi="Cambria Math"/>
+            <w:lang w:val="en-GB"/>
+          </w:rPr>
+          <m:t>∈</m:t>
+        </m:r>
+        <m:sSup>
+          <m:sSupPr>
+            <m:ctrlPr>
+              <w:rPr>
+                <w:rFonts w:ascii="Cambria Math" w:hAnsi="Cambria Math"/>
+              </w:rPr>
+            </m:ctrlPr>
+          </m:sSupPr>
+          <m:e>
+            <m:r>
+              <m:rPr>
+                <m:scr m:val="double-struck"/>
+                <m:sty m:val="p"/>
+              </m:rPr>
+              <w:rPr>
+                <w:rFonts w:ascii="Cambria Math" w:hAnsi="Cambria Math"/>
+                <w:lang w:val="en-GB"/>
+              </w:rPr>
+              <m:t>R</m:t>
+            </m:r>
+          </m:e>
+          <m:sup>
+            <m:r>
+              <w:rPr>
+                <w:rFonts w:ascii="Cambria Math" w:hAnsi="Cambria Math"/>
+              </w:rPr>
+              <m:t>T</m:t>
+            </m:r>
+            <m:r>
+              <w:rPr>
+                <w:rFonts w:ascii="Cambria Math" w:hAnsi="Cambria Math"/>
+                <w:lang w:val="en-GB"/>
+              </w:rPr>
+              <m:t>×6</m:t>
+            </m:r>
+          </m:sup>
+        </m:sSup>
+      </m:oMath>
+      <w:r>
+        <w:rPr>
+          <w:lang w:val="en-GB"/>
+        </w:rPr>
+        <w:t> and precordial </w:t>
+      </w:r>
+      <m:oMath>
+        <m:sSub>
+          <m:sSubPr>
+            <m:ctrlPr>
+              <w:rPr>
+                <w:rFonts w:ascii="Cambria Math" w:hAnsi="Cambria Math"/>
+              </w:rPr>
+            </m:ctrlPr>
+          </m:sSubPr>
+          <m:e>
+            <m:r>
+              <m:rPr>
+                <m:sty m:val="b"/>
+              </m:rPr>
+              <w:rPr>
+                <w:rFonts w:ascii="Cambria Math" w:hAnsi="Cambria Math"/>
+              </w:rPr>
+              <m:t>X</m:t>
+            </m:r>
+          </m:e>
+          <m:sub>
+            <m:r>
+              <w:rPr>
+                <w:rFonts w:ascii="Cambria Math" w:hAnsi="Cambria Math"/>
+              </w:rPr>
+              <m:t>P</m:t>
+            </m:r>
+          </m:sub>
+        </m:sSub>
+        <m:r>
+          <w:rPr>
+            <w:rFonts w:ascii="Cambria Math" w:hAnsi="Cambria Math"/>
+            <w:lang w:val="en-GB"/>
+          </w:rPr>
+          <m:t>∈</m:t>
+        </m:r>
+        <m:sSup>
+          <m:sSupPr>
+            <m:ctrlPr>
+              <w:rPr>
+                <w:rFonts w:ascii="Cambria Math" w:hAnsi="Cambria Math"/>
+              </w:rPr>
+            </m:ctrlPr>
+          </m:sSupPr>
+          <m:e>
+            <m:r>
+              <m:rPr>
+                <m:scr m:val="double-struck"/>
+                <m:sty m:val="p"/>
+              </m:rPr>
+              <w:rPr>
+                <w:rFonts w:ascii="Cambria Math" w:hAnsi="Cambria Math"/>
+                <w:lang w:val="en-GB"/>
+              </w:rPr>
+              <m:t>R</m:t>
+            </m:r>
+          </m:e>
+          <m:sup>
+            <m:r>
+              <w:rPr>
+                <w:rFonts w:ascii="Cambria Math" w:hAnsi="Cambria Math"/>
+              </w:rPr>
+              <m:t>T</m:t>
+            </m:r>
+            <m:r>
+              <w:rPr>
+                <w:rFonts w:ascii="Cambria Math" w:hAnsi="Cambria Math"/>
+                <w:lang w:val="en-GB"/>
+              </w:rPr>
+              <m:t>×6</m:t>
+            </m:r>
+          </m:sup>
+        </m:sSup>
+      </m:oMath>
+      <w:r>
+        <w:rPr>
+          <w:lang w:val="en-GB"/>
+        </w:rPr>
+        <w:t> (T=2500 samples at 500 Hz for 5s), use separate CNN-1D encoders:</w:t>
       </w:r>
     </w:p>
     <w:p>
-      <w:r>
-        <w:t>Standard ECG preprocessing for deep learning involves detrending (high-pass filter &gt;0.5 Hz), powerline noise removal (50/60 Hz notch filter), muscle artifact suppression (low-pass &lt;40 Hz or adaptive filters), and z-score normalization per lead. For sequential data, concatenate segments into a 12-lead matrix (e.g., 5000x12 at 500 Hz) after optional interpolation for alignment, then apply these steps globally. Advanced denoising like singular spectrum analysis (SSA) or multi-lead correlation exploits inter-lead redundancy.</w:t>
-      </w:r>
-      <w:r>
-        <w:rPr>
-          <w:rFonts w:ascii="Arial" w:hAnsi="Arial" w:cs="Arial"/>
-        </w:rPr>
-        <w:t>​</w:t>
-      </w:r>
+      <w:pPr>
+        <w:jc w:val="both"/>
+        <w:rPr>
+          <w:lang w:val="en-GB"/>
+        </w:rPr>
+      </w:pPr>
+      <m:oMathPara>
+        <m:oMath>
+          <m:sSub>
+            <m:sSubPr>
+              <m:ctrlPr>
+                <w:rPr>
+                  <w:rFonts w:ascii="Cambria Math" w:hAnsi="Cambria Math"/>
+                </w:rPr>
+              </m:ctrlPr>
+            </m:sSubPr>
+            <m:e>
+              <m:r>
+                <w:rPr>
+                  <w:rFonts w:ascii="Cambria Math" w:hAnsi="Cambria Math"/>
+                </w:rPr>
+                <m:t>z</m:t>
+              </m:r>
+            </m:e>
+            <m:sub>
+              <m:r>
+                <w:rPr>
+                  <w:rFonts w:ascii="Cambria Math" w:hAnsi="Cambria Math"/>
+                </w:rPr>
+                <m:t>L</m:t>
+              </m:r>
+            </m:sub>
+          </m:sSub>
+          <m:r>
+            <w:rPr>
+              <w:rFonts w:ascii="Cambria Math" w:hAnsi="Cambria Math"/>
+              <w:lang w:val="en-GB"/>
+            </w:rPr>
+            <m:t>=</m:t>
+          </m:r>
+          <m:sSub>
+            <m:sSubPr>
+              <m:ctrlPr>
+                <w:rPr>
+                  <w:rFonts w:ascii="Cambria Math" w:hAnsi="Cambria Math"/>
+                </w:rPr>
+              </m:ctrlPr>
+            </m:sSubPr>
+            <m:e>
+              <m:r>
+                <w:rPr>
+                  <w:rFonts w:ascii="Cambria Math" w:hAnsi="Cambria Math"/>
+                </w:rPr>
+                <m:t>f</m:t>
+              </m:r>
+            </m:e>
+            <m:sub>
+              <m:r>
+                <w:rPr>
+                  <w:rFonts w:ascii="Cambria Math" w:hAnsi="Cambria Math"/>
+                </w:rPr>
+                <m:t>L</m:t>
+              </m:r>
+            </m:sub>
+          </m:sSub>
+          <m:d>
+            <m:dPr>
+              <m:ctrlPr>
+                <w:rPr>
+                  <w:rFonts w:ascii="Cambria Math" w:hAnsi="Cambria Math"/>
+                  <w:i/>
+                  <w:lang w:val="en-GB"/>
+                </w:rPr>
+              </m:ctrlPr>
+            </m:dPr>
+            <m:e>
+              <m:sSub>
+                <m:sSubPr>
+                  <m:ctrlPr>
+                    <w:rPr>
+                      <w:rFonts w:ascii="Cambria Math" w:hAnsi="Cambria Math"/>
+                    </w:rPr>
+                  </m:ctrlPr>
+                </m:sSubPr>
+                <m:e>
+                  <m:r>
+                    <m:rPr>
+                      <m:sty m:val="b"/>
+                    </m:rPr>
+                    <w:rPr>
+                      <w:rFonts w:ascii="Cambria Math" w:hAnsi="Cambria Math"/>
+                    </w:rPr>
+                    <m:t>X</m:t>
+                  </m:r>
+                </m:e>
+                <m:sub>
+                  <m:r>
+                    <w:rPr>
+                      <w:rFonts w:ascii="Cambria Math" w:hAnsi="Cambria Math"/>
+                    </w:rPr>
+                    <m:t>L</m:t>
+                  </m:r>
+                </m:sub>
+              </m:sSub>
+            </m:e>
+          </m:d>
+          <m:r>
+            <w:rPr>
+              <w:rFonts w:ascii="Cambria Math" w:hAnsi="Cambria Math"/>
+              <w:lang w:val="en-GB"/>
+            </w:rPr>
+            <m:t xml:space="preserve">  </m:t>
+          </m:r>
+          <m:sSub>
+            <m:sSubPr>
+              <m:ctrlPr>
+                <w:rPr>
+                  <w:rFonts w:ascii="Cambria Math" w:hAnsi="Cambria Math"/>
+                </w:rPr>
+              </m:ctrlPr>
+            </m:sSubPr>
+            <m:e>
+              <m:r>
+                <w:rPr>
+                  <w:rFonts w:ascii="Cambria Math" w:hAnsi="Cambria Math"/>
+                </w:rPr>
+                <m:t>z</m:t>
+              </m:r>
+            </m:e>
+            <m:sub>
+              <m:r>
+                <w:rPr>
+                  <w:rFonts w:ascii="Cambria Math" w:hAnsi="Cambria Math"/>
+                </w:rPr>
+                <m:t>P</m:t>
+              </m:r>
+            </m:sub>
+          </m:sSub>
+          <m:r>
+            <w:rPr>
+              <w:rFonts w:ascii="Cambria Math" w:hAnsi="Cambria Math"/>
+              <w:lang w:val="en-GB"/>
+            </w:rPr>
+            <m:t>=</m:t>
+          </m:r>
+          <m:sSub>
+            <m:sSubPr>
+              <m:ctrlPr>
+                <w:rPr>
+                  <w:rFonts w:ascii="Cambria Math" w:hAnsi="Cambria Math"/>
+                </w:rPr>
+              </m:ctrlPr>
+            </m:sSubPr>
+            <m:e>
+              <m:r>
+                <w:rPr>
+                  <w:rFonts w:ascii="Cambria Math" w:hAnsi="Cambria Math"/>
+                </w:rPr>
+                <m:t>f</m:t>
+              </m:r>
+            </m:e>
+            <m:sub>
+              <m:r>
+                <w:rPr>
+                  <w:rFonts w:ascii="Cambria Math" w:hAnsi="Cambria Math"/>
+                </w:rPr>
+                <m:t>P</m:t>
+              </m:r>
+            </m:sub>
+          </m:sSub>
+          <m:r>
+            <w:rPr>
+              <w:rFonts w:ascii="Cambria Math" w:hAnsi="Cambria Math"/>
+              <w:lang w:val="en-GB"/>
+            </w:rPr>
+            <m:t>(</m:t>
+          </m:r>
+          <m:sSub>
+            <m:sSubPr>
+              <m:ctrlPr>
+                <w:rPr>
+                  <w:rFonts w:ascii="Cambria Math" w:hAnsi="Cambria Math"/>
+                </w:rPr>
+              </m:ctrlPr>
+            </m:sSubPr>
+            <m:e>
+              <m:r>
+                <m:rPr>
+                  <m:sty m:val="b"/>
+                </m:rPr>
+                <w:rPr>
+                  <w:rFonts w:ascii="Cambria Math" w:hAnsi="Cambria Math"/>
+                </w:rPr>
+                <m:t>X</m:t>
+              </m:r>
+            </m:e>
+            <m:sub>
+              <m:r>
+                <w:rPr>
+                  <w:rFonts w:ascii="Cambria Math" w:hAnsi="Cambria Math"/>
+                </w:rPr>
+                <m:t>P</m:t>
+              </m:r>
+            </m:sub>
+          </m:sSub>
+          <m:r>
+            <w:rPr>
+              <w:rFonts w:ascii="Cambria Math" w:hAnsi="Cambria Math"/>
+              <w:lang w:val="en-GB"/>
+            </w:rPr>
+            <m:t>)</m:t>
+          </m:r>
+        </m:oMath>
+      </m:oMathPara>
     </w:p>
     <w:p>
       <w:pPr>
+        <w:jc w:val="both"/>
+        <w:rPr>
+          <w:lang w:val="en-GB"/>
+        </w:rPr>
+      </w:pPr>
+      <w:r>
+        <w:rPr>
+          <w:lang w:val="en-GB"/>
+        </w:rPr>
+        <w:t>where </w:t>
+      </w:r>
+      <m:oMath>
+        <m:r>
+          <w:rPr>
+            <w:rFonts w:ascii="Cambria Math" w:hAnsi="Cambria Math"/>
+          </w:rPr>
+          <m:t>f</m:t>
+        </m:r>
+        <m:r>
+          <w:rPr>
+            <w:rFonts w:ascii="Cambria Math" w:hAnsi="Cambria Math"/>
+            <w:lang w:val="en-GB"/>
+          </w:rPr>
+          <m:t>(⋅)</m:t>
+        </m:r>
+      </m:oMath>
+      <w:r>
+        <w:rPr>
+          <w:lang w:val="en-GB"/>
+        </w:rPr>
+        <w:t xml:space="preserve"> denotes convolutional layers with batch norm and </w:t>
+      </w:r>
+      <w:proofErr w:type="spellStart"/>
+      <w:r>
+        <w:rPr>
+          <w:lang w:val="en-GB"/>
+        </w:rPr>
+        <w:t>ReLU</w:t>
+      </w:r>
+      <w:proofErr w:type="spellEnd"/>
+      <w:r>
+        <w:rPr>
+          <w:lang w:val="en-GB"/>
+        </w:rPr>
+        <w:t>. Fuse via concatenation </w:t>
+      </w:r>
+      <m:oMath>
+        <m:r>
+          <m:rPr>
+            <m:sty m:val="b"/>
+          </m:rPr>
+          <w:rPr>
+            <w:rFonts w:ascii="Cambria Math" w:hAnsi="Cambria Math"/>
+          </w:rPr>
+          <m:t>z</m:t>
+        </m:r>
+        <m:r>
+          <w:rPr>
+            <w:rFonts w:ascii="Cambria Math" w:hAnsi="Cambria Math"/>
+            <w:lang w:val="en-GB"/>
+          </w:rPr>
+          <m:t>=[</m:t>
+        </m:r>
+        <m:sSub>
+          <m:sSubPr>
+            <m:ctrlPr>
+              <w:rPr>
+                <w:rFonts w:ascii="Cambria Math" w:hAnsi="Cambria Math"/>
+              </w:rPr>
+            </m:ctrlPr>
+          </m:sSubPr>
+          <m:e>
+            <m:r>
+              <w:rPr>
+                <w:rFonts w:ascii="Cambria Math" w:hAnsi="Cambria Math"/>
+              </w:rPr>
+              <m:t>z</m:t>
+            </m:r>
+          </m:e>
+          <m:sub>
+            <m:r>
+              <w:rPr>
+                <w:rFonts w:ascii="Cambria Math" w:hAnsi="Cambria Math"/>
+              </w:rPr>
+              <m:t>L</m:t>
+            </m:r>
+          </m:sub>
+        </m:sSub>
+        <m:r>
+          <w:rPr>
+            <w:rFonts w:ascii="Cambria Math" w:hAnsi="Cambria Math"/>
+            <w:lang w:val="en-GB"/>
+          </w:rPr>
+          <m:t>;</m:t>
+        </m:r>
+        <m:sSub>
+          <m:sSubPr>
+            <m:ctrlPr>
+              <w:rPr>
+                <w:rFonts w:ascii="Cambria Math" w:hAnsi="Cambria Math"/>
+              </w:rPr>
+            </m:ctrlPr>
+          </m:sSubPr>
+          <m:e>
+            <m:r>
+              <w:rPr>
+                <w:rFonts w:ascii="Cambria Math" w:hAnsi="Cambria Math"/>
+              </w:rPr>
+              <m:t>z</m:t>
+            </m:r>
+          </m:e>
+          <m:sub>
+            <m:r>
+              <w:rPr>
+                <w:rFonts w:ascii="Cambria Math" w:hAnsi="Cambria Math"/>
+              </w:rPr>
+              <m:t>P</m:t>
+            </m:r>
+          </m:sub>
+        </m:sSub>
+        <m:r>
+          <w:rPr>
+            <w:rFonts w:ascii="Cambria Math" w:hAnsi="Cambria Math"/>
+            <w:lang w:val="en-GB"/>
+          </w:rPr>
+          <m:t>]</m:t>
+        </m:r>
+      </m:oMath>
+      <w:r>
+        <w:rPr>
+          <w:lang w:val="en-GB"/>
+        </w:rPr>
+        <w:t> or attention-weighted sum </w:t>
+      </w:r>
+      <m:oMath>
+        <m:r>
+          <m:rPr>
+            <m:sty m:val="b"/>
+          </m:rPr>
+          <w:rPr>
+            <w:rFonts w:ascii="Cambria Math" w:hAnsi="Cambria Math"/>
+          </w:rPr>
+          <m:t>z</m:t>
+        </m:r>
+        <m:r>
+          <w:rPr>
+            <w:rFonts w:ascii="Cambria Math" w:hAnsi="Cambria Math"/>
+            <w:lang w:val="en-GB"/>
+          </w:rPr>
+          <m:t>=</m:t>
+        </m:r>
+        <m:sSub>
+          <m:sSubPr>
+            <m:ctrlPr>
+              <w:rPr>
+                <w:rFonts w:ascii="Cambria Math" w:hAnsi="Cambria Math"/>
+              </w:rPr>
+            </m:ctrlPr>
+          </m:sSubPr>
+          <m:e>
+            <m:r>
+              <w:rPr>
+                <w:rFonts w:ascii="Cambria Math" w:hAnsi="Cambria Math"/>
+              </w:rPr>
+              <m:t>α</m:t>
+            </m:r>
+          </m:e>
+          <m:sub>
+            <m:r>
+              <w:rPr>
+                <w:rFonts w:ascii="Cambria Math" w:hAnsi="Cambria Math"/>
+              </w:rPr>
+              <m:t>L</m:t>
+            </m:r>
+          </m:sub>
+        </m:sSub>
+        <m:sSub>
+          <m:sSubPr>
+            <m:ctrlPr>
+              <w:rPr>
+                <w:rFonts w:ascii="Cambria Math" w:hAnsi="Cambria Math"/>
+              </w:rPr>
+            </m:ctrlPr>
+          </m:sSubPr>
+          <m:e>
+            <m:r>
+              <w:rPr>
+                <w:rFonts w:ascii="Cambria Math" w:hAnsi="Cambria Math"/>
+              </w:rPr>
+              <m:t>z</m:t>
+            </m:r>
+          </m:e>
+          <m:sub>
+            <m:r>
+              <w:rPr>
+                <w:rFonts w:ascii="Cambria Math" w:hAnsi="Cambria Math"/>
+              </w:rPr>
+              <m:t>L</m:t>
+            </m:r>
+          </m:sub>
+        </m:sSub>
+        <m:r>
+          <w:rPr>
+            <w:rFonts w:ascii="Cambria Math" w:hAnsi="Cambria Math"/>
+            <w:lang w:val="en-GB"/>
+          </w:rPr>
+          <m:t>+</m:t>
+        </m:r>
+        <m:sSub>
+          <m:sSubPr>
+            <m:ctrlPr>
+              <w:rPr>
+                <w:rFonts w:ascii="Cambria Math" w:hAnsi="Cambria Math"/>
+              </w:rPr>
+            </m:ctrlPr>
+          </m:sSubPr>
+          <m:e>
+            <m:r>
+              <w:rPr>
+                <w:rFonts w:ascii="Cambria Math" w:hAnsi="Cambria Math"/>
+              </w:rPr>
+              <m:t>α</m:t>
+            </m:r>
+          </m:e>
+          <m:sub>
+            <m:r>
+              <w:rPr>
+                <w:rFonts w:ascii="Cambria Math" w:hAnsi="Cambria Math"/>
+              </w:rPr>
+              <m:t>P</m:t>
+            </m:r>
+          </m:sub>
+        </m:sSub>
+        <m:sSub>
+          <m:sSubPr>
+            <m:ctrlPr>
+              <w:rPr>
+                <w:rFonts w:ascii="Cambria Math" w:hAnsi="Cambria Math"/>
+              </w:rPr>
+            </m:ctrlPr>
+          </m:sSubPr>
+          <m:e>
+            <m:r>
+              <w:rPr>
+                <w:rFonts w:ascii="Cambria Math" w:hAnsi="Cambria Math"/>
+              </w:rPr>
+              <m:t>z</m:t>
+            </m:r>
+          </m:e>
+          <m:sub>
+            <m:r>
+              <w:rPr>
+                <w:rFonts w:ascii="Cambria Math" w:hAnsi="Cambria Math"/>
+              </w:rPr>
+              <m:t>P</m:t>
+            </m:r>
+          </m:sub>
+        </m:sSub>
+      </m:oMath>
+      <w:r>
+        <w:rPr>
+          <w:lang w:val="en-GB"/>
+        </w:rPr>
+        <w:t>, with </w:t>
+      </w:r>
+      <m:oMath>
+        <m:r>
+          <w:rPr>
+            <w:rFonts w:ascii="Cambria Math" w:hAnsi="Cambria Math"/>
+          </w:rPr>
+          <m:t>α</m:t>
+        </m:r>
+      </m:oMath>
+      <w:r>
+        <w:rPr>
+          <w:lang w:val="en-GB"/>
+        </w:rPr>
+        <w:t> from softmax over leads. Temporal misalignment </w:t>
+      </w:r>
+      <m:oMath>
+        <m:r>
+          <m:rPr>
+            <m:sty m:val="p"/>
+          </m:rPr>
+          <w:rPr>
+            <w:rFonts w:ascii="Cambria Math" w:hAnsi="Cambria Math"/>
+          </w:rPr>
+          <m:t>Δ</m:t>
+        </m:r>
+        <m:r>
+          <w:rPr>
+            <w:rFonts w:ascii="Cambria Math" w:hAnsi="Cambria Math"/>
+          </w:rPr>
+          <m:t>t</m:t>
+        </m:r>
+        <m:r>
+          <w:rPr>
+            <w:rFonts w:ascii="Cambria Math" w:hAnsi="Cambria Math"/>
+            <w:lang w:val="en-GB"/>
+          </w:rPr>
+          <m:t>=5</m:t>
+        </m:r>
+      </m:oMath>
+      <w:r>
+        <w:rPr>
+          <w:lang w:val="en-GB"/>
+        </w:rPr>
+        <w:t>s is addressed by dynamic time warping (DTW):</w:t>
+      </w:r>
+    </w:p>
+    <w:p>
+      <w:pPr>
+        <w:jc w:val="both"/>
+        <w:rPr>
+          <w:lang w:val="en-GB"/>
+        </w:rPr>
+      </w:pPr>
+      <m:oMathPara>
+        <m:oMath>
+          <m:r>
+            <m:rPr>
+              <m:nor/>
+            </m:rPr>
+            <w:rPr>
+              <w:lang w:val="en-GB"/>
+            </w:rPr>
+            <m:t>DTW</m:t>
+          </m:r>
+          <m:r>
+            <w:rPr>
+              <w:rFonts w:ascii="Cambria Math" w:hAnsi="Cambria Math"/>
+              <w:lang w:val="en-GB"/>
+            </w:rPr>
+            <m:t>(</m:t>
+          </m:r>
+          <m:sSub>
+            <m:sSubPr>
+              <m:ctrlPr>
+                <w:rPr>
+                  <w:rFonts w:ascii="Cambria Math" w:hAnsi="Cambria Math"/>
+                </w:rPr>
+              </m:ctrlPr>
+            </m:sSubPr>
+            <m:e>
+              <m:r>
+                <m:rPr>
+                  <m:sty m:val="b"/>
+                </m:rPr>
+                <w:rPr>
+                  <w:rFonts w:ascii="Cambria Math" w:hAnsi="Cambria Math"/>
+                </w:rPr>
+                <m:t>X</m:t>
+              </m:r>
+            </m:e>
+            <m:sub>
+              <m:r>
+                <w:rPr>
+                  <w:rFonts w:ascii="Cambria Math" w:hAnsi="Cambria Math"/>
+                </w:rPr>
+                <m:t>L</m:t>
+              </m:r>
+            </m:sub>
+          </m:sSub>
+          <m:r>
+            <w:rPr>
+              <w:rFonts w:ascii="Cambria Math" w:hAnsi="Cambria Math"/>
+              <w:lang w:val="en-GB"/>
+            </w:rPr>
+            <m:t>,</m:t>
+          </m:r>
+          <m:sSub>
+            <m:sSubPr>
+              <m:ctrlPr>
+                <w:rPr>
+                  <w:rFonts w:ascii="Cambria Math" w:hAnsi="Cambria Math"/>
+                </w:rPr>
+              </m:ctrlPr>
+            </m:sSubPr>
+            <m:e>
+              <m:r>
+                <m:rPr>
+                  <m:sty m:val="b"/>
+                </m:rPr>
+                <w:rPr>
+                  <w:rFonts w:ascii="Cambria Math" w:hAnsi="Cambria Math"/>
+                </w:rPr>
+                <m:t>X</m:t>
+              </m:r>
+            </m:e>
+            <m:sub>
+              <m:r>
+                <w:rPr>
+                  <w:rFonts w:ascii="Cambria Math" w:hAnsi="Cambria Math"/>
+                </w:rPr>
+                <m:t>P</m:t>
+              </m:r>
+            </m:sub>
+          </m:sSub>
+          <m:r>
+            <w:rPr>
+              <w:rFonts w:ascii="Cambria Math" w:hAnsi="Cambria Math"/>
+              <w:lang w:val="en-GB"/>
+            </w:rPr>
+            <m:t>)=</m:t>
+          </m:r>
+          <m:sSub>
+            <m:sSubPr>
+              <m:ctrlPr>
+                <w:rPr>
+                  <w:rFonts w:ascii="Cambria Math" w:hAnsi="Cambria Math"/>
+                </w:rPr>
+              </m:ctrlPr>
+            </m:sSubPr>
+            <m:e>
+              <m:r>
+                <m:rPr>
+                  <m:sty m:val="p"/>
+                </m:rPr>
+                <w:rPr>
+                  <w:rFonts w:ascii="Cambria Math" w:hAnsi="Cambria Math"/>
+                  <w:lang w:val="en-GB"/>
+                </w:rPr>
+                <m:t>min</m:t>
+              </m:r>
+              <m:r>
+                <w:rPr>
+                  <w:rFonts w:ascii="Cambria Math" w:hAnsi="Cambria Math"/>
+                  <w:lang w:val="en-GB"/>
+                </w:rPr>
+                <m:t>⁡</m:t>
+              </m:r>
+            </m:e>
+            <m:sub>
+              <m:r>
+                <w:rPr>
+                  <w:rFonts w:ascii="Cambria Math" w:hAnsi="Cambria Math"/>
+                </w:rPr>
+                <m:t>π</m:t>
+              </m:r>
+            </m:sub>
+          </m:sSub>
+          <m:nary>
+            <m:naryPr>
+              <m:chr m:val="∑"/>
+              <m:limLoc m:val="subSup"/>
+              <m:grow m:val="1"/>
+              <m:supHide m:val="1"/>
+              <m:ctrlPr>
+                <w:rPr>
+                  <w:rFonts w:ascii="Cambria Math" w:hAnsi="Cambria Math"/>
+                </w:rPr>
+              </m:ctrlPr>
+            </m:naryPr>
+            <m:sub>
+              <m:r>
+                <w:rPr>
+                  <w:rFonts w:ascii="Cambria Math" w:hAnsi="Cambria Math"/>
+                  <w:lang w:val="en-GB"/>
+                </w:rPr>
+                <m:t>(</m:t>
+              </m:r>
+              <m:r>
+                <w:rPr>
+                  <w:rFonts w:ascii="Cambria Math" w:hAnsi="Cambria Math"/>
+                </w:rPr>
+                <m:t>i</m:t>
+              </m:r>
+              <m:r>
+                <w:rPr>
+                  <w:rFonts w:ascii="Cambria Math" w:hAnsi="Cambria Math"/>
+                  <w:lang w:val="en-GB"/>
+                </w:rPr>
+                <m:t>,</m:t>
+              </m:r>
+              <m:r>
+                <w:rPr>
+                  <w:rFonts w:ascii="Cambria Math" w:hAnsi="Cambria Math"/>
+                </w:rPr>
+                <m:t>j</m:t>
+              </m:r>
+              <m:r>
+                <w:rPr>
+                  <w:rFonts w:ascii="Cambria Math" w:hAnsi="Cambria Math"/>
+                  <w:lang w:val="en-GB"/>
+                </w:rPr>
+                <m:t>)∈</m:t>
+              </m:r>
+              <m:r>
+                <w:rPr>
+                  <w:rFonts w:ascii="Cambria Math" w:hAnsi="Cambria Math"/>
+                </w:rPr>
+                <m:t>π</m:t>
+              </m:r>
+            </m:sub>
+            <m:sup/>
+            <m:e>
+              <m:r>
+                <w:rPr>
+                  <w:rFonts w:ascii="Cambria Math" w:hAnsi="Cambria Math"/>
+                </w:rPr>
+                <m:t>d</m:t>
+              </m:r>
+              <m:r>
+                <w:rPr>
+                  <w:rFonts w:ascii="Cambria Math" w:hAnsi="Cambria Math"/>
+                  <w:lang w:val="en-GB"/>
+                </w:rPr>
+                <m:t>(</m:t>
+              </m:r>
+            </m:e>
+          </m:nary>
+          <m:sSubSup>
+            <m:sSubSupPr>
+              <m:ctrlPr>
+                <w:rPr>
+                  <w:rFonts w:ascii="Cambria Math" w:hAnsi="Cambria Math"/>
+                </w:rPr>
+              </m:ctrlPr>
+            </m:sSubSupPr>
+            <m:e>
+              <m:r>
+                <w:rPr>
+                  <w:rFonts w:ascii="Cambria Math" w:hAnsi="Cambria Math"/>
+                </w:rPr>
+                <m:t>x</m:t>
+              </m:r>
+            </m:e>
+            <m:sub>
+              <m:r>
+                <w:rPr>
+                  <w:rFonts w:ascii="Cambria Math" w:hAnsi="Cambria Math"/>
+                </w:rPr>
+                <m:t>L</m:t>
+              </m:r>
+            </m:sub>
+            <m:sup>
+              <m:r>
+                <w:rPr>
+                  <w:rFonts w:ascii="Cambria Math" w:hAnsi="Cambria Math"/>
+                </w:rPr>
+                <m:t>i</m:t>
+              </m:r>
+            </m:sup>
+          </m:sSubSup>
+          <m:r>
+            <w:rPr>
+              <w:rFonts w:ascii="Cambria Math" w:hAnsi="Cambria Math"/>
+              <w:lang w:val="en-GB"/>
+            </w:rPr>
+            <m:t>,</m:t>
+          </m:r>
+          <m:sSubSup>
+            <m:sSubSupPr>
+              <m:ctrlPr>
+                <w:rPr>
+                  <w:rFonts w:ascii="Cambria Math" w:hAnsi="Cambria Math"/>
+                </w:rPr>
+              </m:ctrlPr>
+            </m:sSubSupPr>
+            <m:e>
+              <m:r>
+                <w:rPr>
+                  <w:rFonts w:ascii="Cambria Math" w:hAnsi="Cambria Math"/>
+                </w:rPr>
+                <m:t>x</m:t>
+              </m:r>
+            </m:e>
+            <m:sub>
+              <m:r>
+                <w:rPr>
+                  <w:rFonts w:ascii="Cambria Math" w:hAnsi="Cambria Math"/>
+                </w:rPr>
+                <m:t>P</m:t>
+              </m:r>
+            </m:sub>
+            <m:sup>
+              <m:r>
+                <w:rPr>
+                  <w:rFonts w:ascii="Cambria Math" w:hAnsi="Cambria Math"/>
+                </w:rPr>
+                <m:t>j</m:t>
+              </m:r>
+            </m:sup>
+          </m:sSubSup>
+          <m:r>
+            <w:rPr>
+              <w:rFonts w:ascii="Cambria Math" w:hAnsi="Cambria Math"/>
+              <w:lang w:val="en-GB"/>
+            </w:rPr>
+            <m:t>)</m:t>
+          </m:r>
+        </m:oMath>
+      </m:oMathPara>
+    </w:p>
+    <w:p>
+      <w:pPr>
+        <w:jc w:val="both"/>
+        <w:rPr>
+          <w:lang w:val="en-GB"/>
+        </w:rPr>
+      </w:pPr>
+      <w:r>
+        <w:rPr>
+          <w:lang w:val="en-GB"/>
+        </w:rPr>
+        <w:t>or ignored in branch models as networks learn offsets.</w:t>
+      </w:r>
+    </w:p>
+    <w:p>
+      <w:pPr>
         <w:pStyle w:val="Heading2"/>
-      </w:pPr>
-      <w:r>
-        <w:t>Key References</w:t>
-      </w:r>
+        <w:jc w:val="both"/>
+        <w:rPr>
+          <w:lang w:val="en-GB"/>
+        </w:rPr>
+      </w:pPr>
+      <w:r>
+        <w:rPr>
+          <w:lang w:val="en-GB"/>
+        </w:rPr>
+        <w:t>Preprocessing Strategies</w:t>
+      </w:r>
+    </w:p>
+    <w:p>
+      <w:pPr>
+        <w:jc w:val="both"/>
+        <w:rPr>
+          <w:rFonts w:ascii="Arial" w:hAnsi="Arial" w:cs="Arial"/>
+          <w:lang w:val="en-GB"/>
+        </w:rPr>
+      </w:pPr>
+      <w:r>
+        <w:rPr>
+          <w:lang w:val="en-GB"/>
+        </w:rPr>
+        <w:t>Standard ECG preprocessing for deep learning involves detrending (high-pass filter &gt;0.5 Hz), powerline noise removal (50/60 Hz notch filter), muscle artifact suppression (low-pass &lt;40 Hz or adaptive filters), and z-score normalization per lead. For sequential data, concatenate segments into a 12-lead matrix (e.g., 5000x12 at 500 Hz) after optional interpolation for alignment, then apply these steps globally. Advanced denoising like singular spectrum analysis (SSA) or multi-lead correlation exploits inter-lead redundancy.</w:t>
+      </w:r>
+      <w:r>
+        <w:rPr>
+          <w:rFonts w:ascii="Arial" w:hAnsi="Arial" w:cs="Arial"/>
+          <w:lang w:val="en-GB"/>
+        </w:rPr>
+        <w:t>​</w:t>
+      </w:r>
+      <w:r>
+        <w:rPr>
+          <w:rFonts w:cs="Arial"/>
+          <w:lang w:val="en-GB"/>
+        </w:rPr>
+        <w:t xml:space="preserve"> </w:t>
+      </w:r>
+      <w:r>
+        <w:rPr>
+          <w:rFonts w:cs="Arial"/>
+          <w:lang w:val="en-GB"/>
+        </w:rPr>
+        <w:t>A 40 Hz low-pass filter cutoff effectively removes high-frequency noise like muscle artifacts (EMG, 10-500 Hz) and electrode motion while preserving essential ECG diagnostic content. This aligns with AAMI/ANSI EC13 and IEC 60601-2-25 standards for ECG monitoring, balancing signal quality and noise reduction.</w:t>
+      </w:r>
+    </w:p>
+    <w:p>
+      <w:pPr>
+        <w:jc w:val="both"/>
+        <w:rPr>
+          <w:lang w:val="en-GB"/>
+        </w:rPr>
+      </w:pPr>
+      <w:r>
+        <w:rPr>
+          <w:lang w:val="en-GB"/>
+        </w:rPr>
+        <w:t>Denoising uses bandpass filtering:</w:t>
+      </w:r>
+    </w:p>
+    <w:p>
+      <w:pPr>
+        <w:jc w:val="both"/>
+        <w:rPr>
+          <w:lang w:val="en-GB"/>
+        </w:rPr>
+      </w:pPr>
+      <m:oMathPara>
+        <m:oMath>
+          <m:r>
+            <m:rPr>
+              <m:sty m:val="b"/>
+            </m:rPr>
+            <w:rPr>
+              <w:rFonts w:ascii="Cambria Math" w:hAnsi="Cambria Math"/>
+            </w:rPr>
+            <w:lastRenderedPageBreak/>
+            <m:t>y</m:t>
+          </m:r>
+          <m:r>
+            <w:rPr>
+              <w:rFonts w:ascii="Cambria Math" w:hAnsi="Cambria Math"/>
+              <w:lang w:val="en-GB"/>
+            </w:rPr>
+            <m:t>[</m:t>
+          </m:r>
+          <m:r>
+            <w:rPr>
+              <w:rFonts w:ascii="Cambria Math" w:hAnsi="Cambria Math"/>
+            </w:rPr>
+            <m:t>n</m:t>
+          </m:r>
+          <m:r>
+            <w:rPr>
+              <w:rFonts w:ascii="Cambria Math" w:hAnsi="Cambria Math"/>
+              <w:lang w:val="en-GB"/>
+            </w:rPr>
+            <m:t>]=</m:t>
+          </m:r>
+          <m:nary>
+            <m:naryPr>
+              <m:chr m:val="∑"/>
+              <m:limLoc m:val="subSup"/>
+              <m:grow m:val="1"/>
+              <m:ctrlPr>
+                <w:rPr>
+                  <w:rFonts w:ascii="Cambria Math" w:hAnsi="Cambria Math"/>
+                </w:rPr>
+              </m:ctrlPr>
+            </m:naryPr>
+            <m:sub>
+              <m:r>
+                <w:rPr>
+                  <w:rFonts w:ascii="Cambria Math" w:hAnsi="Cambria Math"/>
+                </w:rPr>
+                <m:t>k</m:t>
+              </m:r>
+              <m:r>
+                <w:rPr>
+                  <w:rFonts w:ascii="Cambria Math" w:hAnsi="Cambria Math"/>
+                  <w:lang w:val="en-GB"/>
+                </w:rPr>
+                <m:t>=-</m:t>
+              </m:r>
+              <m:r>
+                <w:rPr>
+                  <w:rFonts w:ascii="Cambria Math" w:hAnsi="Cambria Math"/>
+                </w:rPr>
+                <m:t>M</m:t>
+              </m:r>
+            </m:sub>
+            <m:sup>
+              <m:r>
+                <w:rPr>
+                  <w:rFonts w:ascii="Cambria Math" w:hAnsi="Cambria Math"/>
+                </w:rPr>
+                <m:t>M</m:t>
+              </m:r>
+            </m:sup>
+            <m:e>
+              <m:r>
+                <w:rPr>
+                  <w:rFonts w:ascii="Cambria Math" w:hAnsi="Cambria Math"/>
+                  <w:lang w:val="en-GB"/>
+                </w:rPr>
+                <m:t>h[</m:t>
+              </m:r>
+              <m:r>
+                <w:rPr>
+                  <w:rFonts w:ascii="Cambria Math" w:hAnsi="Cambria Math"/>
+                </w:rPr>
+                <m:t>k</m:t>
+              </m:r>
+              <m:r>
+                <w:rPr>
+                  <w:rFonts w:ascii="Cambria Math" w:hAnsi="Cambria Math"/>
+                  <w:lang w:val="en-GB"/>
+                </w:rPr>
+                <m:t>]</m:t>
+              </m:r>
+              <m:r>
+                <m:rPr>
+                  <m:sty m:val="b"/>
+                </m:rPr>
+                <w:rPr>
+                  <w:rFonts w:ascii="Cambria Math" w:hAnsi="Cambria Math"/>
+                </w:rPr>
+                <m:t>x</m:t>
+              </m:r>
+              <m:r>
+                <w:rPr>
+                  <w:rFonts w:ascii="Cambria Math" w:hAnsi="Cambria Math"/>
+                  <w:lang w:val="en-GB"/>
+                </w:rPr>
+                <m:t>[</m:t>
+              </m:r>
+              <m:r>
+                <w:rPr>
+                  <w:rFonts w:ascii="Cambria Math" w:hAnsi="Cambria Math"/>
+                </w:rPr>
+                <m:t>n</m:t>
+              </m:r>
+              <m:r>
+                <w:rPr>
+                  <w:rFonts w:ascii="Cambria Math" w:hAnsi="Cambria Math"/>
+                  <w:lang w:val="en-GB"/>
+                </w:rPr>
+                <m:t>-</m:t>
+              </m:r>
+              <m:r>
+                <w:rPr>
+                  <w:rFonts w:ascii="Cambria Math" w:hAnsi="Cambria Math"/>
+                </w:rPr>
+                <m:t>k</m:t>
+              </m:r>
+              <m:r>
+                <w:rPr>
+                  <w:rFonts w:ascii="Cambria Math" w:hAnsi="Cambria Math"/>
+                  <w:lang w:val="en-GB"/>
+                </w:rPr>
+                <m:t>]</m:t>
+              </m:r>
+            </m:e>
+          </m:nary>
+        </m:oMath>
+      </m:oMathPara>
+    </w:p>
+    <w:p>
+      <w:pPr>
+        <w:jc w:val="both"/>
+        <w:rPr>
+          <w:lang w:val="en-GB"/>
+        </w:rPr>
+      </w:pPr>
+      <w:r>
+        <w:rPr>
+          <w:lang w:val="en-GB"/>
+        </w:rPr>
+        <w:t>with </w:t>
+      </w:r>
+      <m:oMath>
+        <m:r>
+          <w:rPr>
+            <w:rFonts w:ascii="Cambria Math" w:hAnsi="Cambria Math"/>
+            <w:lang w:val="en-GB"/>
+          </w:rPr>
+          <m:t>h</m:t>
+        </m:r>
+      </m:oMath>
+      <w:r>
+        <w:rPr>
+          <w:lang w:val="en-GB"/>
+        </w:rPr>
+        <w:t> as FIR coefficients for 0.5-40 Hz passband (high-pass removes baseline, low-pass cuts EMG). Normalization: per-lead z-score</w:t>
+      </w:r>
+    </w:p>
+    <w:p>
+      <w:pPr>
+        <w:jc w:val="both"/>
+        <w:rPr>
+          <w:lang w:val="en-GB"/>
+        </w:rPr>
+      </w:pPr>
+      <m:oMathPara>
+        <m:oMath>
+          <m:sSub>
+            <m:sSubPr>
+              <m:ctrlPr>
+                <w:rPr>
+                  <w:rFonts w:ascii="Cambria Math" w:hAnsi="Cambria Math"/>
+                </w:rPr>
+              </m:ctrlPr>
+            </m:sSubPr>
+            <m:e>
+              <m:acc>
+                <m:accPr>
+                  <m:chr m:val="̃"/>
+                  <m:ctrlPr>
+                    <w:rPr>
+                      <w:rFonts w:ascii="Cambria Math" w:hAnsi="Cambria Math"/>
+                    </w:rPr>
+                  </m:ctrlPr>
+                </m:accPr>
+                <m:e>
+                  <m:r>
+                    <w:rPr>
+                      <w:rFonts w:ascii="Cambria Math" w:hAnsi="Cambria Math"/>
+                    </w:rPr>
+                    <m:t>x</m:t>
+                  </m:r>
+                </m:e>
+              </m:acc>
+            </m:e>
+            <m:sub>
+              <m:r>
+                <w:rPr>
+                  <w:rFonts w:ascii="Cambria Math" w:hAnsi="Cambria Math"/>
+                </w:rPr>
+                <m:t>i</m:t>
+              </m:r>
+            </m:sub>
+          </m:sSub>
+          <m:r>
+            <w:rPr>
+              <w:rFonts w:ascii="Cambria Math" w:hAnsi="Cambria Math"/>
+              <w:lang w:val="en-GB"/>
+            </w:rPr>
+            <m:t>=</m:t>
+          </m:r>
+          <m:f>
+            <m:fPr>
+              <m:ctrlPr>
+                <w:rPr>
+                  <w:rFonts w:ascii="Cambria Math" w:hAnsi="Cambria Math"/>
+                </w:rPr>
+              </m:ctrlPr>
+            </m:fPr>
+            <m:num>
+              <m:sSub>
+                <m:sSubPr>
+                  <m:ctrlPr>
+                    <w:rPr>
+                      <w:rFonts w:ascii="Cambria Math" w:hAnsi="Cambria Math"/>
+                    </w:rPr>
+                  </m:ctrlPr>
+                </m:sSubPr>
+                <m:e>
+                  <m:r>
+                    <w:rPr>
+                      <w:rFonts w:ascii="Cambria Math" w:hAnsi="Cambria Math"/>
+                    </w:rPr>
+                    <m:t>x</m:t>
+                  </m:r>
+                </m:e>
+                <m:sub>
+                  <m:r>
+                    <w:rPr>
+                      <w:rFonts w:ascii="Cambria Math" w:hAnsi="Cambria Math"/>
+                    </w:rPr>
+                    <m:t>i</m:t>
+                  </m:r>
+                </m:sub>
+              </m:sSub>
+              <m:r>
+                <w:rPr>
+                  <w:rFonts w:ascii="Cambria Math" w:hAnsi="Cambria Math"/>
+                  <w:lang w:val="en-GB"/>
+                </w:rPr>
+                <m:t>-</m:t>
+              </m:r>
+              <m:sSub>
+                <m:sSubPr>
+                  <m:ctrlPr>
+                    <w:rPr>
+                      <w:rFonts w:ascii="Cambria Math" w:hAnsi="Cambria Math"/>
+                    </w:rPr>
+                  </m:ctrlPr>
+                </m:sSubPr>
+                <m:e>
+                  <m:r>
+                    <w:rPr>
+                      <w:rFonts w:ascii="Cambria Math" w:hAnsi="Cambria Math"/>
+                    </w:rPr>
+                    <m:t>μ</m:t>
+                  </m:r>
+                </m:e>
+                <m:sub>
+                  <m:r>
+                    <w:rPr>
+                      <w:rFonts w:ascii="Cambria Math" w:hAnsi="Cambria Math"/>
+                    </w:rPr>
+                    <m:t>i</m:t>
+                  </m:r>
+                </m:sub>
+              </m:sSub>
+            </m:num>
+            <m:den>
+              <m:sSub>
+                <m:sSubPr>
+                  <m:ctrlPr>
+                    <w:rPr>
+                      <w:rFonts w:ascii="Cambria Math" w:hAnsi="Cambria Math"/>
+                    </w:rPr>
+                  </m:ctrlPr>
+                </m:sSubPr>
+                <m:e>
+                  <m:r>
+                    <w:rPr>
+                      <w:rFonts w:ascii="Cambria Math" w:hAnsi="Cambria Math"/>
+                    </w:rPr>
+                    <m:t>σ</m:t>
+                  </m:r>
+                </m:e>
+                <m:sub>
+                  <m:r>
+                    <w:rPr>
+                      <w:rFonts w:ascii="Cambria Math" w:hAnsi="Cambria Math"/>
+                    </w:rPr>
+                    <m:t>i</m:t>
+                  </m:r>
+                </m:sub>
+              </m:sSub>
+            </m:den>
+          </m:f>
+        </m:oMath>
+      </m:oMathPara>
+    </w:p>
+    <w:p>
+      <w:pPr>
+        <w:jc w:val="both"/>
+        <w:rPr>
+          <w:lang w:val="en-GB"/>
+        </w:rPr>
+      </w:pPr>
+      <w:r>
+        <w:rPr>
+          <w:lang w:val="en-GB"/>
+        </w:rPr>
+        <w:t>or min-max</w:t>
+      </w:r>
+    </w:p>
+    <w:p>
+      <w:pPr>
+        <w:jc w:val="both"/>
+        <w:rPr>
+          <w:lang w:val="en-GB"/>
+        </w:rPr>
+      </w:pPr>
+      <m:oMathPara>
+        <m:oMath>
+          <m:acc>
+            <m:accPr>
+              <m:chr m:val="̃"/>
+              <m:ctrlPr>
+                <w:rPr>
+                  <w:rFonts w:ascii="Cambria Math" w:hAnsi="Cambria Math"/>
+                </w:rPr>
+              </m:ctrlPr>
+            </m:accPr>
+            <m:e>
+              <m:r>
+                <w:rPr>
+                  <w:rFonts w:ascii="Cambria Math" w:hAnsi="Cambria Math"/>
+                </w:rPr>
+                <m:t>x</m:t>
+              </m:r>
+            </m:e>
+          </m:acc>
+          <m:r>
+            <w:rPr>
+              <w:rFonts w:ascii="Cambria Math" w:hAnsi="Cambria Math"/>
+              <w:lang w:val="en-GB"/>
+            </w:rPr>
+            <m:t>(</m:t>
+          </m:r>
+          <m:r>
+            <w:rPr>
+              <w:rFonts w:ascii="Cambria Math" w:hAnsi="Cambria Math"/>
+            </w:rPr>
+            <m:t>t</m:t>
+          </m:r>
+          <m:r>
+            <w:rPr>
+              <w:rFonts w:ascii="Cambria Math" w:hAnsi="Cambria Math"/>
+              <w:lang w:val="en-GB"/>
+            </w:rPr>
+            <m:t>)=</m:t>
+          </m:r>
+          <m:f>
+            <m:fPr>
+              <m:ctrlPr>
+                <w:rPr>
+                  <w:rFonts w:ascii="Cambria Math" w:hAnsi="Cambria Math"/>
+                </w:rPr>
+              </m:ctrlPr>
+            </m:fPr>
+            <m:num>
+              <m:r>
+                <w:rPr>
+                  <w:rFonts w:ascii="Cambria Math" w:hAnsi="Cambria Math"/>
+                </w:rPr>
+                <m:t>x</m:t>
+              </m:r>
+              <m:r>
+                <w:rPr>
+                  <w:rFonts w:ascii="Cambria Math" w:hAnsi="Cambria Math"/>
+                  <w:lang w:val="en-GB"/>
+                </w:rPr>
+                <m:t>(</m:t>
+              </m:r>
+              <m:r>
+                <w:rPr>
+                  <w:rFonts w:ascii="Cambria Math" w:hAnsi="Cambria Math"/>
+                </w:rPr>
+                <m:t>t</m:t>
+              </m:r>
+              <m:r>
+                <w:rPr>
+                  <w:rFonts w:ascii="Cambria Math" w:hAnsi="Cambria Math"/>
+                  <w:lang w:val="en-GB"/>
+                </w:rPr>
+                <m:t>)-</m:t>
+              </m:r>
+              <m:r>
+                <m:rPr>
+                  <m:sty m:val="p"/>
+                </m:rPr>
+                <w:rPr>
+                  <w:rFonts w:ascii="Cambria Math" w:hAnsi="Cambria Math"/>
+                  <w:lang w:val="en-GB"/>
+                </w:rPr>
+                <m:t>min</m:t>
+              </m:r>
+              <m:r>
+                <w:rPr>
+                  <w:rFonts w:ascii="Cambria Math" w:hAnsi="Cambria Math"/>
+                  <w:lang w:val="en-GB"/>
+                </w:rPr>
+                <m:t>⁡</m:t>
+              </m:r>
+              <m:r>
+                <w:rPr>
+                  <w:rFonts w:ascii="Cambria Math" w:hAnsi="Cambria Math"/>
+                </w:rPr>
+                <m:t>x</m:t>
+              </m:r>
+            </m:num>
+            <m:den>
+              <m:r>
+                <m:rPr>
+                  <m:sty m:val="p"/>
+                </m:rPr>
+                <w:rPr>
+                  <w:rFonts w:ascii="Cambria Math" w:hAnsi="Cambria Math"/>
+                  <w:lang w:val="en-GB"/>
+                </w:rPr>
+                <m:t>max</m:t>
+              </m:r>
+              <m:r>
+                <w:rPr>
+                  <w:rFonts w:ascii="Cambria Math" w:hAnsi="Cambria Math"/>
+                  <w:lang w:val="en-GB"/>
+                </w:rPr>
+                <m:t>⁡</m:t>
+              </m:r>
+              <m:r>
+                <w:rPr>
+                  <w:rFonts w:ascii="Cambria Math" w:hAnsi="Cambria Math"/>
+                </w:rPr>
+                <m:t>x</m:t>
+              </m:r>
+              <m:r>
+                <w:rPr>
+                  <w:rFonts w:ascii="Cambria Math" w:hAnsi="Cambria Math"/>
+                  <w:lang w:val="en-GB"/>
+                </w:rPr>
+                <m:t>-</m:t>
+              </m:r>
+              <m:r>
+                <m:rPr>
+                  <m:sty m:val="p"/>
+                </m:rPr>
+                <w:rPr>
+                  <w:rFonts w:ascii="Cambria Math" w:hAnsi="Cambria Math"/>
+                  <w:lang w:val="en-GB"/>
+                </w:rPr>
+                <m:t>min</m:t>
+              </m:r>
+              <m:r>
+                <w:rPr>
+                  <w:rFonts w:ascii="Cambria Math" w:hAnsi="Cambria Math"/>
+                  <w:lang w:val="en-GB"/>
+                </w:rPr>
+                <m:t>⁡</m:t>
+              </m:r>
+              <m:r>
+                <w:rPr>
+                  <w:rFonts w:ascii="Cambria Math" w:hAnsi="Cambria Math"/>
+                </w:rPr>
+                <m:t>x</m:t>
+              </m:r>
+            </m:den>
+          </m:f>
+        </m:oMath>
+      </m:oMathPara>
+    </w:p>
+    <w:p>
+      <w:pPr>
+        <w:jc w:val="both"/>
+        <w:rPr>
+          <w:lang w:val="en-GB"/>
+        </w:rPr>
+      </w:pPr>
+      <w:r>
+        <w:rPr>
+          <w:lang w:val="en-GB"/>
+        </w:rPr>
+        <w:t>For multi-lead, concatenate post-filter: </w:t>
+      </w:r>
+      <m:oMath>
+        <m:r>
+          <m:rPr>
+            <m:sty m:val="b"/>
+          </m:rPr>
+          <w:rPr>
+            <w:rFonts w:ascii="Cambria Math" w:hAnsi="Cambria Math"/>
+          </w:rPr>
+          <m:t>X</m:t>
+        </m:r>
+        <m:r>
+          <w:rPr>
+            <w:rFonts w:ascii="Cambria Math" w:hAnsi="Cambria Math"/>
+            <w:lang w:val="en-GB"/>
+          </w:rPr>
+          <m:t>=[</m:t>
+        </m:r>
+        <m:sSub>
+          <m:sSubPr>
+            <m:ctrlPr>
+              <w:rPr>
+                <w:rFonts w:ascii="Cambria Math" w:hAnsi="Cambria Math"/>
+              </w:rPr>
+            </m:ctrlPr>
+          </m:sSubPr>
+          <m:e>
+            <m:acc>
+              <m:accPr>
+                <m:chr m:val="̃"/>
+                <m:ctrlPr>
+                  <w:rPr>
+                    <w:rFonts w:ascii="Cambria Math" w:hAnsi="Cambria Math"/>
+                  </w:rPr>
+                </m:ctrlPr>
+              </m:accPr>
+              <m:e>
+                <m:r>
+                  <m:rPr>
+                    <m:sty m:val="b"/>
+                  </m:rPr>
+                  <w:rPr>
+                    <w:rFonts w:ascii="Cambria Math" w:hAnsi="Cambria Math"/>
+                  </w:rPr>
+                  <m:t>X</m:t>
+                </m:r>
+              </m:e>
+            </m:acc>
+          </m:e>
+          <m:sub>
+            <m:r>
+              <w:rPr>
+                <w:rFonts w:ascii="Cambria Math" w:hAnsi="Cambria Math"/>
+              </w:rPr>
+              <m:t>L</m:t>
+            </m:r>
+          </m:sub>
+        </m:sSub>
+        <m:r>
+          <w:rPr>
+            <w:rFonts w:ascii="Cambria Math" w:hAnsi="Cambria Math"/>
+            <w:lang w:val="en-GB"/>
+          </w:rPr>
+          <m:t>;</m:t>
+        </m:r>
+        <m:sSub>
+          <m:sSubPr>
+            <m:ctrlPr>
+              <w:rPr>
+                <w:rFonts w:ascii="Cambria Math" w:hAnsi="Cambria Math"/>
+              </w:rPr>
+            </m:ctrlPr>
+          </m:sSubPr>
+          <m:e>
+            <m:acc>
+              <m:accPr>
+                <m:chr m:val="̃"/>
+                <m:ctrlPr>
+                  <w:rPr>
+                    <w:rFonts w:ascii="Cambria Math" w:hAnsi="Cambria Math"/>
+                  </w:rPr>
+                </m:ctrlPr>
+              </m:accPr>
+              <m:e>
+                <m:r>
+                  <m:rPr>
+                    <m:sty m:val="b"/>
+                  </m:rPr>
+                  <w:rPr>
+                    <w:rFonts w:ascii="Cambria Math" w:hAnsi="Cambria Math"/>
+                  </w:rPr>
+                  <m:t>X</m:t>
+                </m:r>
+              </m:e>
+            </m:acc>
+          </m:e>
+          <m:sub>
+            <m:r>
+              <w:rPr>
+                <w:rFonts w:ascii="Cambria Math" w:hAnsi="Cambria Math"/>
+              </w:rPr>
+              <m:t>P</m:t>
+            </m:r>
+          </m:sub>
+        </m:sSub>
+        <m:r>
+          <w:rPr>
+            <w:rFonts w:ascii="Cambria Math" w:hAnsi="Cambria Math"/>
+            <w:lang w:val="en-GB"/>
+          </w:rPr>
+          <m:t>]∈</m:t>
+        </m:r>
+        <m:sSup>
+          <m:sSupPr>
+            <m:ctrlPr>
+              <w:rPr>
+                <w:rFonts w:ascii="Cambria Math" w:hAnsi="Cambria Math"/>
+              </w:rPr>
+            </m:ctrlPr>
+          </m:sSupPr>
+          <m:e>
+            <m:r>
+              <m:rPr>
+                <m:scr m:val="double-struck"/>
+                <m:sty m:val="p"/>
+              </m:rPr>
+              <w:rPr>
+                <w:rFonts w:ascii="Cambria Math" w:hAnsi="Cambria Math"/>
+                <w:lang w:val="en-GB"/>
+              </w:rPr>
+              <m:t>R</m:t>
+            </m:r>
+          </m:e>
+          <m:sup>
+            <m:r>
+              <w:rPr>
+                <w:rFonts w:ascii="Cambria Math" w:hAnsi="Cambria Math"/>
+              </w:rPr>
+              <m:t>T</m:t>
+            </m:r>
+            <m:r>
+              <w:rPr>
+                <w:rFonts w:ascii="Cambria Math" w:hAnsi="Cambria Math"/>
+                <w:lang w:val="en-GB"/>
+              </w:rPr>
+              <m:t>×12</m:t>
+            </m:r>
+          </m:sup>
+        </m:sSup>
+      </m:oMath>
+      <w:r>
+        <w:rPr>
+          <w:lang w:val="en-GB"/>
+        </w:rPr>
+        <w:t>.</w:t>
+      </w:r>
+    </w:p>
+    <w:p>
+      <w:pPr>
+        <w:pStyle w:val="Heading2"/>
+        <w:jc w:val="both"/>
+      </w:pPr>
+      <w:r>
+        <w:t xml:space="preserve">Key </w:t>
+      </w:r>
+      <w:proofErr w:type="spellStart"/>
+      <w:r>
+        <w:t>References</w:t>
+      </w:r>
+      <w:proofErr w:type="spellEnd"/>
     </w:p>
     <w:p>
       <w:pPr>
@@ -74,20 +1918,53 @@
           <w:ilvl w:val="0"/>
           <w:numId w:val="2"/>
         </w:numPr>
-      </w:pPr>
+        <w:jc w:val="both"/>
+        <w:rPr>
+          <w:lang w:val="en-GB"/>
+        </w:rPr>
+      </w:pPr>
+      <w:proofErr w:type="spellStart"/>
       <w:r>
         <w:rPr>
           <w:b/>
           <w:bCs/>
-        </w:rPr>
-        <w:t>Strodthoff et al. (2021)</w:t>
-      </w:r>
-      <w:r>
-        <w:t>: Benchmarks 1D/2D CNNs on 12-lead ECG (PTB-XL dataset), discusses multilead preprocessing and fusion.</w:t>
+          <w:lang w:val="en-GB"/>
+        </w:rPr>
+        <w:t>Strodthoff</w:t>
+      </w:r>
+      <w:proofErr w:type="spellEnd"/>
+      <w:r>
+        <w:rPr>
+          <w:b/>
+          <w:bCs/>
+          <w:lang w:val="en-GB"/>
+        </w:rPr>
+        <w:t xml:space="preserve"> et al. (2021)</w:t>
+      </w:r>
+      <w:r>
+        <w:rPr>
+          <w:lang w:val="en-GB"/>
+        </w:rPr>
+        <w:t xml:space="preserve">: Benchmarks 1D/2D CNNs on 12-lead ECG (PTB-XL dataset), discusses </w:t>
+      </w:r>
+      <w:proofErr w:type="spellStart"/>
+      <w:r>
+        <w:rPr>
+          <w:lang w:val="en-GB"/>
+        </w:rPr>
+        <w:t>multilead</w:t>
+      </w:r>
+      <w:proofErr w:type="spellEnd"/>
+      <w:r>
+        <w:rPr>
+          <w:lang w:val="en-GB"/>
+        </w:rPr>
+        <w:t xml:space="preserve"> preprocessing and fusion.</w:t>
       </w:r>
       <w:r>
         <w:rPr>
           <w:rFonts w:ascii="Arial" w:hAnsi="Arial" w:cs="Arial"/>
+          <w:lang w:val="en-GB"/>
         </w:rPr>
         <w:t>​​</w:t>
       </w:r>
@@ -99,20 +1976,43 @@
           <w:ilvl w:val="0"/>
           <w:numId w:val="2"/>
         </w:numPr>
+        <w:jc w:val="both"/>
+        <w:rPr>
+          <w:lang w:val="en-GB"/>
+        </w:rPr>
       </w:pPr>
       <w:r>
         <w:rPr>
           <w:b/>
           <w:bCs/>
+          <w:lang w:val="en-GB"/>
         </w:rPr>
         <w:t>Ribeiro et al. (2020)</w:t>
       </w:r>
       <w:r>
-        <w:t>: CNN-1D on 12-lead for diagnosis, treats leads as parallel channels post-preprocessing.</w:t>
+        <w:rPr>
+          <w:lang w:val="en-GB"/>
+        </w:rPr>
+        <w:t xml:space="preserve">: CNN-1D on 12-lead for diagnosis, treats </w:t>
+      </w:r>
+      <w:proofErr w:type="gramStart"/>
+      <w:r>
+        <w:rPr>
+          <w:lang w:val="en-GB"/>
+        </w:rPr>
+        <w:t>leads</w:t>
+      </w:r>
+      <w:proofErr w:type="gramEnd"/>
+      <w:r>
+        <w:rPr>
+          <w:lang w:val="en-GB"/>
+        </w:rPr>
+        <w:t xml:space="preserve"> as parallel channels post-preprocessing.</w:t>
       </w:r>
       <w:r>
         <w:rPr>
           <w:rFonts w:ascii="Arial" w:hAnsi="Arial" w:cs="Arial"/>
+          <w:lang w:val="en-GB"/>
         </w:rPr>
         <w:t>​</w:t>
       </w:r>
@@ -124,20 +2024,29 @@
           <w:ilvl w:val="0"/>
           <w:numId w:val="2"/>
         </w:numPr>
+        <w:jc w:val="both"/>
+        <w:rPr>
+          <w:lang w:val="en-GB"/>
+        </w:rPr>
       </w:pPr>
       <w:r>
         <w:rPr>
           <w:b/>
           <w:bCs/>
+          <w:lang w:val="en-GB"/>
         </w:rPr>
         <w:t>Zhang et al. (2021)</w:t>
       </w:r>
       <w:r>
+        <w:rPr>
+          <w:lang w:val="en-GB"/>
+        </w:rPr>
         <w:t>: MLBF-Net with multi-lead branches and fusion for 12-lead arrhythmia classification.</w:t>
       </w:r>
       <w:r>
         <w:rPr>
           <w:rFonts w:ascii="Arial" w:hAnsi="Arial" w:cs="Arial"/>
+          <w:lang w:val="en-GB"/>
         </w:rPr>
         <w:t>​</w:t>
       </w:r>
@@ -149,20 +2058,29 @@
           <w:ilvl w:val="0"/>
           <w:numId w:val="2"/>
         </w:numPr>
+        <w:jc w:val="both"/>
+        <w:rPr>
+          <w:lang w:val="en-GB"/>
+        </w:rPr>
       </w:pPr>
       <w:r>
         <w:rPr>
           <w:b/>
           <w:bCs/>
+          <w:lang w:val="en-GB"/>
         </w:rPr>
         <w:t>Jia et al. (2024)</w:t>
       </w:r>
       <w:r>
+        <w:rPr>
+          <w:lang w:val="en-GB"/>
+        </w:rPr>
         <w:t>: Review of ECG denoising (wavelets, SSA, EMD) suitable for multi-lead inputs.</w:t>
       </w:r>
       <w:r>
         <w:rPr>
           <w:rFonts w:ascii="Arial" w:hAnsi="Arial" w:cs="Arial"/>
+          <w:lang w:val="en-GB"/>
         </w:rPr>
         <w:t>​</w:t>
       </w:r>
@@ -174,26 +2092,49 @@
           <w:ilvl w:val="0"/>
           <w:numId w:val="2"/>
         </w:numPr>
+        <w:jc w:val="both"/>
+        <w:rPr>
+          <w:lang w:val="en-GB"/>
+        </w:rPr>
       </w:pPr>
       <w:r>
         <w:rPr>
           <w:b/>
           <w:bCs/>
+          <w:lang w:val="en-GB"/>
         </w:rPr>
         <w:t>Chauhan et al. (2021)</w:t>
       </w:r>
       <w:r>
+        <w:rPr>
+          <w:lang w:val="en-GB"/>
+        </w:rPr>
         <w:t>: Multi-lead fusion for QRS detection, relevant for sequential delineation.</w:t>
       </w:r>
       <w:r>
         <w:rPr>
           <w:rFonts w:ascii="Arial" w:hAnsi="Arial" w:cs="Arial"/>
+          <w:lang w:val="en-GB"/>
         </w:rPr>
         <w:t>​</w:t>
       </w:r>
     </w:p>
-    <w:p/>
-    <w:p/>
+    <w:p>
+      <w:pPr>
+        <w:jc w:val="both"/>
+        <w:rPr>
+          <w:lang w:val="en-GB"/>
+        </w:rPr>
+      </w:pPr>
+    </w:p>
+    <w:p>
+      <w:pPr>
+        <w:jc w:val="both"/>
+        <w:rPr>
+          <w:lang w:val="en-GB"/>
+        </w:rPr>
+      </w:pPr>
+    </w:p>
     <w:sectPr>
       <w:pgSz w:w="11906" w:h="16838"/>
       <w:pgMar w:top="1417" w:right="1134" w:bottom="1134" w:left="1134" w:header="708" w:footer="708" w:gutter="0"/>

</xml_diff>